<commit_message>
Relatório 3, doc actualizado, pdf criado
</commit_message>
<xml_diff>
--- a/doc/rel_grupo3.docx
+++ b/doc/rel_grupo3.docx
@@ -1,6 +1,6 @@
 
 <file path=word/document.xml><?xml version="1.0" encoding="utf-8"?>
-<w:document xmlns:ve="http://schemas.openxmlformats.org/markup-compatibility/2006" xmlns:o="urn:schemas-microsoft-com:office:office" xmlns:r="http://schemas.openxmlformats.org/officeDocument/2006/relationships" xmlns:m="http://schemas.openxmlformats.org/officeDocument/2006/math" xmlns:v="urn:schemas-microsoft-com:vml" xmlns:wp="http://schemas.openxmlformats.org/drawingml/2006/wordprocessingDrawing" xmlns:w10="urn:schemas-microsoft-com:office:word" xmlns:w="http://schemas.openxmlformats.org/wordprocessingml/2006/main" xmlns:wne="http://schemas.microsoft.com/office/word/2006/wordml">
+<w:document xmlns:wpc="http://schemas.microsoft.com/office/word/2010/wordprocessingCanvas" xmlns:mc="http://schemas.openxmlformats.org/markup-compatibility/2006" xmlns:o="urn:schemas-microsoft-com:office:office" xmlns:r="http://schemas.openxmlformats.org/officeDocument/2006/relationships" xmlns:m="http://schemas.openxmlformats.org/officeDocument/2006/math" xmlns:v="urn:schemas-microsoft-com:vml" xmlns:wp14="http://schemas.microsoft.com/office/word/2010/wordprocessingDrawing" xmlns:wp="http://schemas.openxmlformats.org/drawingml/2006/wordprocessingDrawing" xmlns:w10="urn:schemas-microsoft-com:office:word" xmlns:w="http://schemas.openxmlformats.org/wordprocessingml/2006/main" xmlns:w14="http://schemas.microsoft.com/office/word/2010/wordml" xmlns:wpg="http://schemas.microsoft.com/office/word/2010/wordprocessingGroup" xmlns:wpi="http://schemas.microsoft.com/office/word/2010/wordprocessingInk" xmlns:wne="http://schemas.microsoft.com/office/word/2006/wordml" xmlns:wps="http://schemas.microsoft.com/office/word/2010/wordprocessingShape" mc:Ignorable="w14 wp14">
   <w:body>
     <w:p>
       <w:pPr>
@@ -24,7 +24,7 @@
       <w:r>
         <w:rPr>
           <w:noProof/>
-          <w:lang w:eastAsia="pt-PT"/>
+          <w:lang w:val="en-US"/>
         </w:rPr>
         <w:drawing>
           <wp:anchor distT="0" distB="0" distL="114300" distR="114300" simplePos="0" relativeHeight="251660288" behindDoc="0" locked="0" layoutInCell="1" allowOverlap="1">
@@ -52,10 +52,10 @@
                     </pic:cNvPicPr>
                   </pic:nvPicPr>
                   <pic:blipFill>
-                    <a:blip r:embed="rId7" cstate="print">
+                    <a:blip r:embed="rId8" cstate="print">
                       <a:extLst>
                         <a:ext uri="{28A0092B-C50C-407E-A947-70E740481C1C}">
-                          <a14:useLocalDpi xmlns:a14="http://schemas.microsoft.com/office/drawing/2010/main" xmlns:wps="http://schemas.microsoft.com/office/word/2010/wordprocessingShape" xmlns:wpi="http://schemas.microsoft.com/office/word/2010/wordprocessingInk" xmlns:wpg="http://schemas.microsoft.com/office/word/2010/wordprocessingGroup" xmlns:w14="http://schemas.microsoft.com/office/word/2010/wordml" xmlns:w="http://schemas.openxmlformats.org/wordprocessingml/2006/main" xmlns:w10="urn:schemas-microsoft-com:office:word" xmlns:wp14="http://schemas.microsoft.com/office/word/2010/wordprocessingDrawing" xmlns:v="urn:schemas-microsoft-com:vml" xmlns:o="urn:schemas-microsoft-com:office:office" xmlns:mc="http://schemas.openxmlformats.org/markup-compatibility/2006" xmlns:wpc="http://schemas.microsoft.com/office/word/2010/wordprocessingCanvas" xmlns="" val="0"/>
+                          <a14:useLocalDpi xmlns:a14="http://schemas.microsoft.com/office/drawing/2010/main" val="0"/>
                         </a:ext>
                       </a:extLst>
                     </a:blip>
@@ -86,7 +86,7 @@
       <w:r>
         <w:rPr>
           <w:noProof/>
-          <w:lang w:eastAsia="pt-PT"/>
+          <w:lang w:val="en-US"/>
         </w:rPr>
         <w:drawing>
           <wp:anchor distT="0" distB="0" distL="114300" distR="114300" simplePos="0" relativeHeight="251659264" behindDoc="0" locked="0" layoutInCell="1" allowOverlap="1">
@@ -114,10 +114,10 @@
                     </pic:cNvPicPr>
                   </pic:nvPicPr>
                   <pic:blipFill>
-                    <a:blip r:embed="rId8" cstate="print">
+                    <a:blip r:embed="rId9" cstate="print">
                       <a:extLst>
                         <a:ext uri="{28A0092B-C50C-407E-A947-70E740481C1C}">
-                          <a14:useLocalDpi xmlns:a14="http://schemas.microsoft.com/office/drawing/2010/main" xmlns:wps="http://schemas.microsoft.com/office/word/2010/wordprocessingShape" xmlns:wpi="http://schemas.microsoft.com/office/word/2010/wordprocessingInk" xmlns:wpg="http://schemas.microsoft.com/office/word/2010/wordprocessingGroup" xmlns:w14="http://schemas.microsoft.com/office/word/2010/wordml" xmlns:w="http://schemas.openxmlformats.org/wordprocessingml/2006/main" xmlns:w10="urn:schemas-microsoft-com:office:word" xmlns:wp14="http://schemas.microsoft.com/office/word/2010/wordprocessingDrawing" xmlns:v="urn:schemas-microsoft-com:vml" xmlns:o="urn:schemas-microsoft-com:office:office" xmlns:mc="http://schemas.openxmlformats.org/markup-compatibility/2006" xmlns:wpc="http://schemas.microsoft.com/office/word/2010/wordprocessingCanvas" xmlns="" val="0"/>
+                          <a14:useLocalDpi xmlns:a14="http://schemas.microsoft.com/office/drawing/2010/main" val="0"/>
                         </a:ext>
                       </a:extLst>
                     </a:blip>
@@ -149,7 +149,7 @@
         <w:rPr>
           <w:b/>
           <w:noProof/>
-          <w:lang w:eastAsia="pt-PT"/>
+          <w:lang w:val="en-US"/>
         </w:rPr>
         <w:drawing>
           <wp:anchor distT="0" distB="0" distL="114300" distR="114300" simplePos="0" relativeHeight="251658240" behindDoc="0" locked="0" layoutInCell="1" allowOverlap="1">
@@ -177,10 +177,10 @@
                     </pic:cNvPicPr>
                   </pic:nvPicPr>
                   <pic:blipFill>
-                    <a:blip r:embed="rId9" cstate="print">
+                    <a:blip r:embed="rId10" cstate="print">
                       <a:extLst>
                         <a:ext uri="{28A0092B-C50C-407E-A947-70E740481C1C}">
-                          <a14:useLocalDpi xmlns:a14="http://schemas.microsoft.com/office/drawing/2010/main" xmlns:wps="http://schemas.microsoft.com/office/word/2010/wordprocessingShape" xmlns:wpi="http://schemas.microsoft.com/office/word/2010/wordprocessingInk" xmlns:wpg="http://schemas.microsoft.com/office/word/2010/wordprocessingGroup" xmlns:w14="http://schemas.microsoft.com/office/word/2010/wordml" xmlns:w="http://schemas.openxmlformats.org/wordprocessingml/2006/main" xmlns:w10="urn:schemas-microsoft-com:office:word" xmlns:wp14="http://schemas.microsoft.com/office/word/2010/wordprocessingDrawing" xmlns:v="urn:schemas-microsoft-com:vml" xmlns:o="urn:schemas-microsoft-com:office:office" xmlns:mc="http://schemas.openxmlformats.org/markup-compatibility/2006" xmlns:wpc="http://schemas.microsoft.com/office/word/2010/wordprocessingCanvas" xmlns="" val="0"/>
+                          <a14:useLocalDpi xmlns:a14="http://schemas.microsoft.com/office/drawing/2010/main" val="0"/>
                         </a:ext>
                       </a:extLst>
                     </a:blip>
@@ -250,557 +250,454 @@
       </w:r>
     </w:p>
     <w:p>
-      <w:pPr>
+      <w:r>
         <w:rPr>
           <w:b/>
-          <w:lang w:val="en-US"/>
         </w:rPr>
-      </w:pPr>
-      <w:r>
+        <w:t xml:space="preserve">ATENÇÃO – </w:t>
+      </w:r>
+      <w:r>
+        <w:t>É preciso que o servidor ID seja lançado antes do servidor STORE.</w:t>
+      </w:r>
+    </w:p>
+    <w:p>
+      <w:pPr>
         <w:rPr>
           <w:b/>
-          <w:lang w:val="en-US"/>
+        </w:rPr>
+      </w:pPr>
+      <w:r>
+        <w:rPr>
+          <w:b/>
         </w:rPr>
         <w:t>SD-ID.A</w:t>
       </w:r>
+    </w:p>
+    <w:p>
+      <w:r>
+        <w:t>Características gerais da implementação do</w:t>
+      </w:r>
+      <w:r>
+        <w:t xml:space="preserve"> ”</w:t>
+      </w:r>
+      <w:r>
+        <w:t>Kerber</w:t>
+      </w:r>
+      <w:r>
+        <w:t>os”:</w:t>
+      </w:r>
+    </w:p>
+    <w:p>
+      <w:pPr>
+        <w:pStyle w:val="ListParagraph"/>
+        <w:numPr>
+          <w:ilvl w:val="0"/>
+          <w:numId w:val="2"/>
+        </w:numPr>
+      </w:pPr>
+      <w:r>
+        <w:t>Todas as mensagens que contêm informação do protocolo são XML verificado com ficheiros XSD pelo servidor.</w:t>
+      </w:r>
+    </w:p>
+    <w:p>
+      <w:pPr>
+        <w:pStyle w:val="ListParagraph"/>
+        <w:numPr>
+          <w:ilvl w:val="0"/>
+          <w:numId w:val="2"/>
+        </w:numPr>
+      </w:pPr>
+      <w:r>
+        <w:t>O algoritmo de cifra usado em todo o protocolo é o “AES” com chaves de 128 bits com “Padding PKCS5 “.</w:t>
+      </w:r>
+    </w:p>
+    <w:p>
+      <w:pPr>
+        <w:pStyle w:val="ListParagraph"/>
+        <w:numPr>
+          <w:ilvl w:val="0"/>
+          <w:numId w:val="2"/>
+        </w:numPr>
+      </w:pPr>
+      <w:r>
+        <w:t>As chaves “Server Keys” são partilhadas num ficheiro serverKeys.txt para que ambos os servidores possam aceder-lhes.</w:t>
+      </w:r>
+    </w:p>
+    <w:p>
+      <w:r>
+        <w:t>“</w:t>
+      </w:r>
+      <w:r>
+        <w:t>Kerberos</w:t>
+      </w:r>
+      <w:r>
+        <w:t>”</w:t>
+      </w:r>
+      <w:r>
+        <w:t xml:space="preserve"> 1º ronda de mensagens</w:t>
+      </w:r>
+      <w:r>
+        <w:t xml:space="preserve"> (Pedido de autenticação ao SD-ID )</w:t>
+      </w:r>
+    </w:p>
+    <w:p>
+      <w:pPr>
+        <w:pStyle w:val="ListParagraph"/>
+        <w:numPr>
+          <w:ilvl w:val="0"/>
+          <w:numId w:val="3"/>
+        </w:numPr>
+      </w:pPr>
+      <w:r>
+        <w:t>O cliente envia abertamente uma mensagem de pedido de autenticação com um “Nonce” e o serviço que quer usar, o servidor guarda o “Nonce” durante o período que o ”ticket” é valido. De 5 em 5 horas o Servidor limpa os “Nonces” que já podem voltar a ser usados novamente.</w:t>
+      </w:r>
+    </w:p>
+    <w:p>
+      <w:pPr>
+        <w:pStyle w:val="ListParagraph"/>
+        <w:numPr>
+          <w:ilvl w:val="0"/>
+          <w:numId w:val="1"/>
+        </w:numPr>
+      </w:pPr>
+      <w:r>
+        <w:t>Nesta fase usamos o algoritmo de resumo MD5 para resumir as palavras-chave e criar as “Client Keys” usada para o servidor enviar a “Session Key” e o “Nonce” seguramente para o cliente.</w:t>
+      </w:r>
+    </w:p>
+    <w:p>
+      <w:pPr>
+        <w:pStyle w:val="ListParagraph"/>
+        <w:numPr>
+          <w:ilvl w:val="0"/>
+          <w:numId w:val="1"/>
+        </w:numPr>
+      </w:pPr>
+      <w:r>
+        <w:t>O cliente ao receber o “ticket” e o “authenticator” verifica se o “Nonce” recebido foi o mesmo que enviou, caso seja cria uma “Credential” que contém o ticket e a “Session Key” devolvendo ao cliente num “byte[]”.</w:t>
+      </w:r>
+    </w:p>
+    <w:p>
+      <w:r>
+        <w:t>“Kerberos” 2º ronda de mensagens (Pedidos de serviços usando as credenciais)</w:t>
+      </w:r>
+    </w:p>
+    <w:p>
+      <w:pPr>
+        <w:pStyle w:val="ListParagraph"/>
+        <w:numPr>
+          <w:ilvl w:val="0"/>
+          <w:numId w:val="4"/>
+        </w:numPr>
+      </w:pPr>
+      <w:r>
+        <w:t>Nesta fase sempre que existe um pedido é passado ao SD-CLIENT  a “Credential”, para que possa com os dados dela construir um “Authenticator” que contem o tempo de envio e o cliente que envia mais o ticket (ainda cifrado com “Server Key”). Para além disto no handler final, faz-se um MAC da SOAPMessage (Usando a função HmacSHA256) que usa o algoritmo de resumo SHA256 e a chave de sessão), adiciona-se o MAC ao “Soap Header” e envia-se.</w:t>
+      </w:r>
+    </w:p>
+    <w:p>
+      <w:pPr>
+        <w:pStyle w:val="ListParagraph"/>
+        <w:numPr>
+          <w:ilvl w:val="0"/>
+          <w:numId w:val="4"/>
+        </w:numPr>
+      </w:pPr>
+      <w:r>
+        <w:t xml:space="preserve">Do lado do servidor (O “Handler” passa para o servidor para além do que veio do cliente a mensagem SOAP em bytes) antes de executar os pedidos o servidor verifica pela seguinte ordem: </w:t>
+      </w:r>
+    </w:p>
+    <w:p>
+      <w:pPr>
+        <w:pStyle w:val="ListParagraph"/>
+        <w:numPr>
+          <w:ilvl w:val="1"/>
+          <w:numId w:val="4"/>
+        </w:numPr>
+      </w:pPr>
+      <w:r>
+        <w:lastRenderedPageBreak/>
+        <w:t>Desencripta o ”Ticket”, verifica se o cliente que pediu é igual ao que está no ticket, verifica se o ticket ainda não expirou, caso algo falhe lança “RunTimeException”.</w:t>
+      </w:r>
+    </w:p>
+    <w:p>
+      <w:pPr>
+        <w:pStyle w:val="ListParagraph"/>
+        <w:numPr>
+          <w:ilvl w:val="1"/>
+          <w:numId w:val="4"/>
+        </w:numPr>
+      </w:pPr>
+      <w:r>
+        <w:t xml:space="preserve">Retira a “Session Key” do </w:t>
+      </w:r>
+      <w:r>
+        <w:t>“T</w:t>
+      </w:r>
+      <w:r>
+        <w:t>icket</w:t>
+      </w:r>
+      <w:r>
+        <w:t>”</w:t>
+      </w:r>
+      <w:r>
+        <w:t>, e aplica a mesma função MAC</w:t>
+      </w:r>
+      <w:r>
+        <w:t xml:space="preserve"> (que o Cliente)</w:t>
+      </w:r>
+      <w:r>
+        <w:t xml:space="preserve"> a </w:t>
+      </w:r>
+      <w:r>
+        <w:t>mensagem que chegou ao servidor, se os 2 forem iguais a mensagem é válida.</w:t>
+      </w:r>
+    </w:p>
+    <w:p>
+      <w:pPr>
+        <w:pStyle w:val="ListParagraph"/>
+        <w:numPr>
+          <w:ilvl w:val="1"/>
+          <w:numId w:val="4"/>
+        </w:numPr>
+      </w:pPr>
+      <w:r>
+        <w:t xml:space="preserve"> </w:t>
+      </w:r>
+      <w:r>
+        <w:t>Por fim verifica-se com o autenticador se o tempo de pedido não é anterior ao último pedido desse cliente (“Replay Attack”), e se o cliente que está no autenticador é igual ao do pedido e do ticket, caso esteja tudo certo guarda-se o novo tempo (num “HashMap”) e a chave de sessão se ainda não estiver armazenada (num “HashMap”).</w:t>
+      </w:r>
+    </w:p>
+    <w:p>
+      <w:pPr>
+        <w:pStyle w:val="ListParagraph"/>
+        <w:numPr>
+          <w:ilvl w:val="0"/>
+          <w:numId w:val="5"/>
+        </w:numPr>
+      </w:pPr>
+      <w:r>
+        <w:t>Na resposta o servidor adiciona ainda no “Header” o tempo de pedido que o cliente enviou cifrado com a chave de sessão. O cliente ao receber vai comparar se estiver mal a mensagem conta como errada.</w:t>
+      </w:r>
+    </w:p>
+    <w:p>
+      <w:pPr>
+        <w:rPr>
+          <w:b/>
+        </w:rPr>
+      </w:pPr>
+      <w:r>
+        <w:rPr>
+          <w:b/>
+        </w:rPr>
+        <w:t>SD-STORE.B</w:t>
+      </w:r>
       <w:bookmarkStart w:id="0" w:name="_GoBack"/>
       <w:bookmarkEnd w:id="0"/>
     </w:p>
     <w:p>
       <w:r>
-        <w:t>Características gerais da implementação do</w:t>
-      </w:r>
-      <w:r>
-        <w:t xml:space="preserve"> ”</w:t>
-      </w:r>
-      <w:proofErr w:type="spellStart"/>
-      <w:r>
-        <w:t>Kerber</w:t>
-      </w:r>
-      <w:r>
-        <w:t>os</w:t>
-      </w:r>
-      <w:proofErr w:type="spellEnd"/>
-      <w:r>
-        <w:t>”:</w:t>
-      </w:r>
-    </w:p>
-    <w:p>
-      <w:pPr>
-        <w:pStyle w:val="PargrafodaLista"/>
+        <w:t>Características da implementação da replicação:</w:t>
+      </w:r>
+    </w:p>
+    <w:p>
+      <w:pPr>
+        <w:pStyle w:val="ListParagraph"/>
         <w:numPr>
           <w:ilvl w:val="0"/>
-          <w:numId w:val="2"/>
-        </w:numPr>
-      </w:pPr>
-      <w:r>
-        <w:t>Todas as mensagens que contêm informação do protocolo são XML verificado com ficheiros XSD pelo servidor.</w:t>
-      </w:r>
-    </w:p>
-    <w:p>
-      <w:pPr>
-        <w:pStyle w:val="PargrafodaLista"/>
+          <w:numId w:val="6"/>
+        </w:numPr>
+      </w:pPr>
+      <w:r>
+        <w:t>Funciona com um protocolo de quoruns simplificado, como sugerido, em que se espera por Q&gt;N/2 respostas de servidores</w:t>
+      </w:r>
+      <w:r>
+        <w:t xml:space="preserve"> (inclui excepções causadas por intrusão nos canais de comunicação)</w:t>
+      </w:r>
+      <w:r>
+        <w:t>.</w:t>
+      </w:r>
+    </w:p>
+    <w:p>
+      <w:pPr>
+        <w:pStyle w:val="ListParagraph"/>
         <w:numPr>
           <w:ilvl w:val="0"/>
-          <w:numId w:val="2"/>
-        </w:numPr>
-      </w:pPr>
-      <w:r>
-        <w:t>O algoritmo de cifra usado em todo o protocolo é o “AES” com chaves de 128 bits com “</w:t>
-      </w:r>
-      <w:proofErr w:type="spellStart"/>
-      <w:r>
-        <w:t>Padding</w:t>
-      </w:r>
-      <w:proofErr w:type="spellEnd"/>
-      <w:r>
-        <w:t xml:space="preserve"> PKCS5 “.</w:t>
-      </w:r>
-    </w:p>
-    <w:p>
-      <w:pPr>
-        <w:pStyle w:val="PargrafodaLista"/>
+          <w:numId w:val="6"/>
+        </w:numPr>
+      </w:pPr>
+      <w:r>
+        <w:t>Sendo consistência relaxada, não se faz operação de load para receber as tags de cada réplica, apenas enviando-se o pedido.</w:t>
+      </w:r>
+    </w:p>
+    <w:p>
+      <w:pPr>
+        <w:pStyle w:val="ListParagraph"/>
         <w:numPr>
           <w:ilvl w:val="0"/>
-          <w:numId w:val="2"/>
-        </w:numPr>
-      </w:pPr>
-      <w:r>
-        <w:t>As chaves “</w:t>
-      </w:r>
-      <w:proofErr w:type="gramStart"/>
-      <w:r>
-        <w:t>Server</w:t>
-      </w:r>
-      <w:proofErr w:type="gramEnd"/>
-      <w:r>
-        <w:t xml:space="preserve"> </w:t>
-      </w:r>
-      <w:proofErr w:type="spellStart"/>
-      <w:r>
-        <w:t>Keys</w:t>
-      </w:r>
-      <w:proofErr w:type="spellEnd"/>
-      <w:r>
-        <w:t>” são partilhadas num ficheiro serverKeys.txt para que ambos os servidores possam aceder-lhes.</w:t>
-      </w:r>
-    </w:p>
-    <w:p>
-      <w:r>
-        <w:t>“</w:t>
-      </w:r>
-      <w:proofErr w:type="spellStart"/>
-      <w:r>
-        <w:t>Kerberos</w:t>
-      </w:r>
-      <w:proofErr w:type="spellEnd"/>
-      <w:r>
-        <w:t>”</w:t>
-      </w:r>
-      <w:r>
-        <w:t xml:space="preserve"> 1º ronda de mensagens</w:t>
-      </w:r>
-      <w:r>
-        <w:t xml:space="preserve"> (Pedido de autenticação ao </w:t>
-      </w:r>
-      <w:proofErr w:type="gramStart"/>
-      <w:r>
-        <w:t>SD-ID )</w:t>
-      </w:r>
-      <w:proofErr w:type="gramEnd"/>
-    </w:p>
-    <w:p>
-      <w:pPr>
-        <w:pStyle w:val="PargrafodaLista"/>
+          <w:numId w:val="6"/>
+        </w:numPr>
+      </w:pPr>
+      <w:r>
+        <w:t>Os pedidos são feitos assincronamente, para aumentar a eficiência, e deixa de se receber resposta ao fim de Q respostas ou de 3 segundos, cancelando-se os pedidos pendentes.</w:t>
+      </w:r>
+    </w:p>
+    <w:p>
+      <w:pPr>
+        <w:pStyle w:val="ListParagraph"/>
         <w:numPr>
           <w:ilvl w:val="0"/>
-          <w:numId w:val="3"/>
-        </w:numPr>
-      </w:pPr>
-      <w:r>
-        <w:t>O cliente envia abertamente uma mensagem de pedido de autenticação com um “</w:t>
-      </w:r>
-      <w:proofErr w:type="spellStart"/>
-      <w:r>
-        <w:t>Nonce</w:t>
-      </w:r>
-      <w:proofErr w:type="spellEnd"/>
-      <w:r>
-        <w:t>” e o serviço que quer usar, o servidor guarda o “</w:t>
-      </w:r>
-      <w:proofErr w:type="spellStart"/>
-      <w:r>
-        <w:t>Nonce</w:t>
-      </w:r>
-      <w:proofErr w:type="spellEnd"/>
-      <w:r>
-        <w:t>” durante o período que o ”</w:t>
-      </w:r>
-      <w:proofErr w:type="gramStart"/>
-      <w:r>
-        <w:t>ticket</w:t>
-      </w:r>
-      <w:proofErr w:type="gramEnd"/>
-      <w:r>
-        <w:t>” é valido. De 5 em 5 horas o Servidor limpa os “</w:t>
-      </w:r>
-      <w:proofErr w:type="spellStart"/>
-      <w:r>
-        <w:t>Nonces</w:t>
-      </w:r>
-      <w:proofErr w:type="spellEnd"/>
-      <w:r>
-        <w:t>” que já podem voltar a ser usados novamente.</w:t>
-      </w:r>
-    </w:p>
-    <w:p>
-      <w:pPr>
-        <w:pStyle w:val="PargrafodaLista"/>
+          <w:numId w:val="6"/>
+        </w:numPr>
+      </w:pPr>
+      <w:r>
+        <w:t>No caso de createDoc:</w:t>
+      </w:r>
+    </w:p>
+    <w:p>
+      <w:pPr>
+        <w:pStyle w:val="ListParagraph"/>
+        <w:numPr>
+          <w:ilvl w:val="1"/>
+          <w:numId w:val="6"/>
+        </w:numPr>
+      </w:pPr>
+      <w:r>
+        <w:t>T</w:t>
+      </w:r>
+      <w:r>
+        <w:t>odas as re</w:t>
+      </w:r>
+      <w:r>
+        <w:t>spostas obtidas são contadas.</w:t>
+      </w:r>
+    </w:p>
+    <w:p>
+      <w:pPr>
+        <w:pStyle w:val="ListParagraph"/>
+        <w:numPr>
+          <w:ilvl w:val="1"/>
+          <w:numId w:val="6"/>
+        </w:numPr>
+      </w:pPr>
+      <w:r>
+        <w:t>Caso haja mais excepções de DocAlreadyExists do que as Q respostas de confirmação necessárias, o procedimento é cancelado e lança-se essa excepção DocAlreadyExists, pois não se terá recebido uma maioria de respostas de confirmação.</w:t>
+      </w:r>
+    </w:p>
+    <w:p>
+      <w:pPr>
+        <w:pStyle w:val="ListParagraph"/>
+        <w:numPr>
+          <w:ilvl w:val="1"/>
+          <w:numId w:val="6"/>
+        </w:numPr>
+      </w:pPr>
+      <w:r>
+        <w:t>Se vier uma</w:t>
+      </w:r>
+      <w:r>
+        <w:t xml:space="preserve"> excepção causada pelo handler, cancela-se o </w:t>
+      </w:r>
+      <w:r>
+        <w:t xml:space="preserve">todo o procedimento de </w:t>
+      </w:r>
+      <w:r>
+        <w:t>createDoc.</w:t>
+      </w:r>
+    </w:p>
+    <w:p>
+      <w:pPr>
+        <w:pStyle w:val="ListParagraph"/>
         <w:numPr>
           <w:ilvl w:val="0"/>
-          <w:numId w:val="1"/>
-        </w:numPr>
-      </w:pPr>
-      <w:r>
-        <w:t>Nesta fase usamos o algoritmo de resumo MD5 para resumir as palavras-chave e criar as “</w:t>
-      </w:r>
-      <w:proofErr w:type="spellStart"/>
-      <w:r>
-        <w:t>Client</w:t>
-      </w:r>
-      <w:proofErr w:type="spellEnd"/>
-      <w:r>
-        <w:t xml:space="preserve"> </w:t>
-      </w:r>
-      <w:proofErr w:type="spellStart"/>
-      <w:r>
-        <w:t>Keys</w:t>
-      </w:r>
-      <w:proofErr w:type="spellEnd"/>
-      <w:r>
-        <w:t>” usada para o servidor enviar a “</w:t>
-      </w:r>
-      <w:proofErr w:type="spellStart"/>
-      <w:r>
-        <w:t>Session</w:t>
-      </w:r>
-      <w:proofErr w:type="spellEnd"/>
-      <w:r>
-        <w:t xml:space="preserve"> </w:t>
-      </w:r>
-      <w:proofErr w:type="spellStart"/>
-      <w:r>
-        <w:t>Key</w:t>
-      </w:r>
-      <w:proofErr w:type="spellEnd"/>
-      <w:r>
-        <w:t>” e o “</w:t>
-      </w:r>
-      <w:proofErr w:type="spellStart"/>
-      <w:r>
-        <w:t>Nonce</w:t>
-      </w:r>
-      <w:proofErr w:type="spellEnd"/>
-      <w:r>
-        <w:t>” seguramente para o cliente.</w:t>
-      </w:r>
-    </w:p>
-    <w:p>
-      <w:pPr>
-        <w:pStyle w:val="PargrafodaLista"/>
-        <w:numPr>
-          <w:ilvl w:val="0"/>
-          <w:numId w:val="1"/>
-        </w:numPr>
-      </w:pPr>
-      <w:r>
-        <w:t>O cliente ao receber o “ticket” e o “</w:t>
-      </w:r>
-      <w:proofErr w:type="spellStart"/>
-      <w:r>
-        <w:t>authenticator</w:t>
-      </w:r>
-      <w:proofErr w:type="spellEnd"/>
-      <w:r>
-        <w:t>” verifica se o “</w:t>
-      </w:r>
-      <w:proofErr w:type="spellStart"/>
-      <w:r>
-        <w:t>Nonce</w:t>
-      </w:r>
-      <w:proofErr w:type="spellEnd"/>
-      <w:r>
-        <w:t>” recebido foi o mesmo que enviou, caso seja cria uma “</w:t>
-      </w:r>
-      <w:proofErr w:type="spellStart"/>
-      <w:r>
-        <w:t>Credential</w:t>
-      </w:r>
-      <w:proofErr w:type="spellEnd"/>
-      <w:r>
-        <w:t>” que contém o ticket e a “</w:t>
-      </w:r>
-      <w:proofErr w:type="spellStart"/>
-      <w:r>
-        <w:t>Session</w:t>
-      </w:r>
-      <w:proofErr w:type="spellEnd"/>
-      <w:r>
-        <w:t xml:space="preserve"> </w:t>
-      </w:r>
-      <w:proofErr w:type="spellStart"/>
-      <w:r>
-        <w:t>Key</w:t>
-      </w:r>
-      <w:proofErr w:type="spellEnd"/>
-      <w:r>
-        <w:t>” devolvendo ao cliente num “</w:t>
-      </w:r>
-      <w:proofErr w:type="gramStart"/>
-      <w:r>
-        <w:t>byte[</w:t>
-      </w:r>
-      <w:proofErr w:type="gramEnd"/>
-      <w:r>
-        <w:t>]”.</w:t>
-      </w:r>
-    </w:p>
-    <w:p>
-      <w:r>
-        <w:t>“</w:t>
-      </w:r>
-      <w:proofErr w:type="spellStart"/>
-      <w:r>
-        <w:t>Kerberos</w:t>
-      </w:r>
-      <w:proofErr w:type="spellEnd"/>
-      <w:r>
-        <w:t>” 2º ronda de mensagens (Pedidos de serviços usando as credenciais)</w:t>
-      </w:r>
-    </w:p>
-    <w:p>
-      <w:pPr>
-        <w:pStyle w:val="PargrafodaLista"/>
-        <w:numPr>
-          <w:ilvl w:val="0"/>
-          <w:numId w:val="4"/>
-        </w:numPr>
-      </w:pPr>
-      <w:r>
-        <w:t xml:space="preserve">Nesta fase sempre que existe um pedido é passado ao </w:t>
-      </w:r>
-      <w:proofErr w:type="gramStart"/>
-      <w:r>
-        <w:t>SD-CLIENT  a</w:t>
-      </w:r>
-      <w:proofErr w:type="gramEnd"/>
-      <w:r>
-        <w:t xml:space="preserve"> “</w:t>
-      </w:r>
-      <w:proofErr w:type="spellStart"/>
-      <w:r>
-        <w:t>Credential</w:t>
-      </w:r>
-      <w:proofErr w:type="spellEnd"/>
-      <w:r>
-        <w:t>”, para que possa com os dados dela construir um “</w:t>
-      </w:r>
-      <w:proofErr w:type="spellStart"/>
-      <w:r>
-        <w:t>Authenticator</w:t>
-      </w:r>
-      <w:proofErr w:type="spellEnd"/>
-      <w:r>
-        <w:t xml:space="preserve">” que contem o tempo de envio e o cliente que envia mais o ticket (ainda cifrado com “Server </w:t>
-      </w:r>
-      <w:proofErr w:type="spellStart"/>
-      <w:r>
-        <w:t>Key</w:t>
-      </w:r>
-      <w:proofErr w:type="spellEnd"/>
-      <w:r>
-        <w:t xml:space="preserve">”). Para além disto no </w:t>
-      </w:r>
-      <w:proofErr w:type="spellStart"/>
-      <w:r>
-        <w:t>handler</w:t>
-      </w:r>
-      <w:proofErr w:type="spellEnd"/>
-      <w:r>
-        <w:t xml:space="preserve"> final, faz-se um MAC da </w:t>
-      </w:r>
-      <w:proofErr w:type="spellStart"/>
-      <w:r>
-        <w:t>SOAPMessage</w:t>
-      </w:r>
-      <w:proofErr w:type="spellEnd"/>
-      <w:r>
-        <w:t xml:space="preserve"> (Usando a função HmacSHA256) que usa o algoritmo de resumo SHA256 e a chave de sessão), adiciona-se o MAC ao “</w:t>
-      </w:r>
-      <w:proofErr w:type="spellStart"/>
-      <w:r>
-        <w:t>Soap</w:t>
-      </w:r>
-      <w:proofErr w:type="spellEnd"/>
-      <w:r>
-        <w:t xml:space="preserve"> </w:t>
-      </w:r>
-      <w:proofErr w:type="spellStart"/>
-      <w:r>
-        <w:t>Header</w:t>
-      </w:r>
-      <w:proofErr w:type="spellEnd"/>
-      <w:r>
-        <w:t>” e envia-se.</w:t>
-      </w:r>
-    </w:p>
-    <w:p>
-      <w:pPr>
-        <w:pStyle w:val="PargrafodaLista"/>
-        <w:numPr>
-          <w:ilvl w:val="0"/>
-          <w:numId w:val="4"/>
-        </w:numPr>
-      </w:pPr>
-      <w:r>
-        <w:t>Do lado do servidor (O “</w:t>
-      </w:r>
-      <w:proofErr w:type="spellStart"/>
-      <w:r>
-        <w:t>Handler</w:t>
-      </w:r>
-      <w:proofErr w:type="spellEnd"/>
-      <w:r>
-        <w:t xml:space="preserve">” passa para o servidor para além do que veio do cliente a mensagem SOAP em bytes) antes de executar os pedidos o servidor verifica pela seguinte ordem: </w:t>
-      </w:r>
-    </w:p>
-    <w:p>
-      <w:pPr>
-        <w:pStyle w:val="PargrafodaLista"/>
+          <w:numId w:val="6"/>
+        </w:numPr>
+      </w:pPr>
+      <w:r>
+        <w:t>No caso de listDocs:</w:t>
+      </w:r>
+    </w:p>
+    <w:p>
+      <w:pPr>
+        <w:pStyle w:val="ListParagraph"/>
         <w:numPr>
           <w:ilvl w:val="1"/>
-          <w:numId w:val="4"/>
-        </w:numPr>
-      </w:pPr>
-      <w:r>
-        <w:t xml:space="preserve">Desencripta o ”Ticket”, verifica se o cliente que pediu é igual ao que está no </w:t>
-      </w:r>
-      <w:proofErr w:type="gramStart"/>
-      <w:r>
-        <w:t>ticket</w:t>
-      </w:r>
-      <w:proofErr w:type="gramEnd"/>
-      <w:r>
-        <w:t>, verifica se o ticket ainda não expirou, caso algo falhe lança “</w:t>
-      </w:r>
-      <w:proofErr w:type="spellStart"/>
-      <w:r>
-        <w:t>RunTimeException</w:t>
-      </w:r>
-      <w:proofErr w:type="spellEnd"/>
-      <w:r>
-        <w:t>”.</w:t>
-      </w:r>
-    </w:p>
-    <w:p>
-      <w:pPr>
-        <w:pStyle w:val="PargrafodaLista"/>
+          <w:numId w:val="6"/>
+        </w:numPr>
+      </w:pPr>
+      <w:r>
+        <w:t>A</w:t>
+      </w:r>
+      <w:r>
+        <w:t>s excepções do handler não são contadas</w:t>
+      </w:r>
+      <w:r>
+        <w:t>.</w:t>
+      </w:r>
+    </w:p>
+    <w:p>
+      <w:pPr>
+        <w:pStyle w:val="ListParagraph"/>
         <w:numPr>
           <w:ilvl w:val="1"/>
-          <w:numId w:val="4"/>
-        </w:numPr>
-      </w:pPr>
-      <w:r>
-        <w:t>Retira a “</w:t>
-      </w:r>
-      <w:proofErr w:type="spellStart"/>
-      <w:r>
-        <w:t>Session</w:t>
-      </w:r>
-      <w:proofErr w:type="spellEnd"/>
-      <w:r>
-        <w:t xml:space="preserve"> </w:t>
-      </w:r>
-      <w:proofErr w:type="spellStart"/>
-      <w:r>
-        <w:t>Key</w:t>
-      </w:r>
-      <w:proofErr w:type="spellEnd"/>
-      <w:r>
-        <w:t xml:space="preserve">” do </w:t>
-      </w:r>
-      <w:r>
-        <w:t>“T</w:t>
-      </w:r>
-      <w:r>
-        <w:t>icket</w:t>
-      </w:r>
-      <w:r>
-        <w:t>”</w:t>
-      </w:r>
-      <w:r>
-        <w:t>, e aplica a mesma função MAC</w:t>
-      </w:r>
-      <w:r>
-        <w:t xml:space="preserve"> (que o Cliente)</w:t>
-      </w:r>
-      <w:r>
-        <w:t xml:space="preserve"> a </w:t>
-      </w:r>
-      <w:r>
-        <w:t>mensagem que chegou ao servidor, se os 2 forem iguais a mensagem é válida.</w:t>
-      </w:r>
-    </w:p>
-    <w:p>
-      <w:pPr>
-        <w:pStyle w:val="PargrafodaLista"/>
+          <w:numId w:val="6"/>
+        </w:numPr>
+      </w:pPr>
+      <w:r>
+        <w:t xml:space="preserve">Todas as respostas válidas, que incluam uma lista de documentos de um servidor, são </w:t>
+      </w:r>
+      <w:r>
+        <w:t>aceites e guardadas.</w:t>
+      </w:r>
+    </w:p>
+    <w:p>
+      <w:pPr>
+        <w:pStyle w:val="ListParagraph"/>
         <w:numPr>
           <w:ilvl w:val="1"/>
-          <w:numId w:val="4"/>
-        </w:numPr>
-      </w:pPr>
-      <w:r>
-        <w:t xml:space="preserve"> </w:t>
-      </w:r>
-      <w:r>
-        <w:t xml:space="preserve">Por fim verifica-se com o autenticador se o tempo de pedido não é anterior ao último pedido desse cliente (“Replay </w:t>
-      </w:r>
-      <w:proofErr w:type="spellStart"/>
-      <w:r>
-        <w:t>Attack</w:t>
-      </w:r>
-      <w:proofErr w:type="spellEnd"/>
-      <w:r>
-        <w:t xml:space="preserve">”), e se o cliente que está no autenticador é igual ao do pedido e do </w:t>
-      </w:r>
-      <w:proofErr w:type="gramStart"/>
-      <w:r>
-        <w:t>ticket</w:t>
-      </w:r>
-      <w:proofErr w:type="gramEnd"/>
-      <w:r>
-        <w:t>, caso esteja tudo certo guarda-se o novo tempo (num “</w:t>
-      </w:r>
-      <w:proofErr w:type="spellStart"/>
-      <w:r>
-        <w:t>HashMap</w:t>
-      </w:r>
-      <w:proofErr w:type="spellEnd"/>
-      <w:r>
-        <w:t>”) e a chave de sessão se ainda não estiver armazenada (num “</w:t>
-      </w:r>
-      <w:proofErr w:type="spellStart"/>
-      <w:r>
-        <w:t>HashMap</w:t>
-      </w:r>
-      <w:proofErr w:type="spellEnd"/>
-      <w:r>
-        <w:t>”).</w:t>
-      </w:r>
-    </w:p>
-    <w:p>
-      <w:pPr>
-        <w:pStyle w:val="PargrafodaLista"/>
-        <w:numPr>
-          <w:ilvl w:val="0"/>
-          <w:numId w:val="5"/>
-        </w:numPr>
-      </w:pPr>
-      <w:r>
-        <w:t>Na resposta o servidor adiciona ainda no “</w:t>
-      </w:r>
-      <w:proofErr w:type="spellStart"/>
-      <w:r>
-        <w:t>Header</w:t>
-      </w:r>
-      <w:proofErr w:type="spellEnd"/>
-      <w:r>
-        <w:t>” o tempo de pedido que o cliente enviou cifrado com a chave de sessão. O cliente ao receber vai comparar se estiver mal a mensagem conta como errada.</w:t>
-      </w:r>
-    </w:p>
-    <w:p>
-      <w:pPr>
+          <w:numId w:val="6"/>
+        </w:numPr>
+      </w:pPr>
+      <w:r>
+        <w:t>Se houver mais excepções de UserDoesNotExist do que respostas válidas (listas), o procedimento de listDocs é terminado com excepção de UserDoesNo</w:t>
+      </w:r>
+      <w:r>
+        <w:t>tExist.</w:t>
+      </w:r>
+    </w:p>
+    <w:p>
+      <w:pPr>
+        <w:pStyle w:val="ListParagraph"/>
+        <w:numPr>
+          <w:ilvl w:val="1"/>
+          <w:numId w:val="6"/>
+        </w:numPr>
+      </w:pPr>
+      <w:r>
+        <w:t>Caso não haja listas nenhumas, é lançada uma excepção de KerberosInvalidRequest.</w:t>
+      </w:r>
+    </w:p>
+    <w:p>
+      <w:pPr>
+        <w:pStyle w:val="ListParagraph"/>
+        <w:numPr>
+          <w:ilvl w:val="1"/>
+          <w:numId w:val="6"/>
+        </w:numPr>
+      </w:pPr>
+      <w:r>
+        <w:t xml:space="preserve">No caso de sucesso, todas as listas são </w:t>
+      </w:r>
+      <w:r>
         <w:rPr>
-          <w:b/>
-          <w:lang w:val="en-US"/>
+          <w:i/>
         </w:rPr>
-      </w:pPr>
-      <w:r>
-        <w:rPr>
-          <w:b/>
-          <w:lang w:val="en-US"/>
-        </w:rPr>
-        <w:t>SD-STORE.B</w:t>
-      </w:r>
-    </w:p>
-    <w:p>
-      <w:r>
-        <w:t>A</w:t>
-      </w:r>
-    </w:p>
-    <w:p/>
+        <w:t>merged</w:t>
+      </w:r>
+      <w:r>
+        <w:t xml:space="preserve"> numa nova list de modo a mostrar todos os ficheiros existentes nas réplicas de Store que havia durante o envio do pedido de listDocs; essa lista com todos os documentos não tem duplicados e é ordenada posteriormente pelo FrontEnd, antes de retornada ao cliente.</w:t>
+      </w:r>
+    </w:p>
     <w:sectPr>
-      <w:headerReference w:type="default" r:id="rId10"/>
+      <w:headerReference w:type="default" r:id="rId11"/>
       <w:pgSz w:w="12240" w:h="15840"/>
       <w:pgMar w:top="1440" w:right="1440" w:bottom="1440" w:left="1440" w:header="720" w:footer="720" w:gutter="0"/>
       <w:cols w:space="720"/>
@@ -811,7 +708,7 @@
 </file>
 
 <file path=word/endnotes.xml><?xml version="1.0" encoding="utf-8"?>
-<w:endnotes xmlns:ve="http://schemas.openxmlformats.org/markup-compatibility/2006" xmlns:o="urn:schemas-microsoft-com:office:office" xmlns:r="http://schemas.openxmlformats.org/officeDocument/2006/relationships" xmlns:m="http://schemas.openxmlformats.org/officeDocument/2006/math" xmlns:v="urn:schemas-microsoft-com:vml" xmlns:wp="http://schemas.openxmlformats.org/drawingml/2006/wordprocessingDrawing" xmlns:w10="urn:schemas-microsoft-com:office:word" xmlns:w="http://schemas.openxmlformats.org/wordprocessingml/2006/main" xmlns:wne="http://schemas.microsoft.com/office/word/2006/wordml">
+<w:endnotes xmlns:wpc="http://schemas.microsoft.com/office/word/2010/wordprocessingCanvas" xmlns:mc="http://schemas.openxmlformats.org/markup-compatibility/2006" xmlns:o="urn:schemas-microsoft-com:office:office" xmlns:r="http://schemas.openxmlformats.org/officeDocument/2006/relationships" xmlns:m="http://schemas.openxmlformats.org/officeDocument/2006/math" xmlns:v="urn:schemas-microsoft-com:vml" xmlns:wp14="http://schemas.microsoft.com/office/word/2010/wordprocessingDrawing" xmlns:wp="http://schemas.openxmlformats.org/drawingml/2006/wordprocessingDrawing" xmlns:w10="urn:schemas-microsoft-com:office:word" xmlns:w="http://schemas.openxmlformats.org/wordprocessingml/2006/main" xmlns:w14="http://schemas.microsoft.com/office/word/2010/wordml" xmlns:wpg="http://schemas.microsoft.com/office/word/2010/wordprocessingGroup" xmlns:wpi="http://schemas.microsoft.com/office/word/2010/wordprocessingInk" xmlns:wne="http://schemas.microsoft.com/office/word/2006/wordml" xmlns:wps="http://schemas.microsoft.com/office/word/2010/wordprocessingShape" mc:Ignorable="w14 wp14">
   <w:endnote w:type="separator" w:id="-1">
     <w:p>
       <w:pPr>
@@ -836,7 +733,7 @@
 </file>
 
 <file path=word/footnotes.xml><?xml version="1.0" encoding="utf-8"?>
-<w:footnotes xmlns:ve="http://schemas.openxmlformats.org/markup-compatibility/2006" xmlns:o="urn:schemas-microsoft-com:office:office" xmlns:r="http://schemas.openxmlformats.org/officeDocument/2006/relationships" xmlns:m="http://schemas.openxmlformats.org/officeDocument/2006/math" xmlns:v="urn:schemas-microsoft-com:vml" xmlns:wp="http://schemas.openxmlformats.org/drawingml/2006/wordprocessingDrawing" xmlns:w10="urn:schemas-microsoft-com:office:word" xmlns:w="http://schemas.openxmlformats.org/wordprocessingml/2006/main" xmlns:wne="http://schemas.microsoft.com/office/word/2006/wordml">
+<w:footnotes xmlns:wpc="http://schemas.microsoft.com/office/word/2010/wordprocessingCanvas" xmlns:mc="http://schemas.openxmlformats.org/markup-compatibility/2006" xmlns:o="urn:schemas-microsoft-com:office:office" xmlns:r="http://schemas.openxmlformats.org/officeDocument/2006/relationships" xmlns:m="http://schemas.openxmlformats.org/officeDocument/2006/math" xmlns:v="urn:schemas-microsoft-com:vml" xmlns:wp14="http://schemas.microsoft.com/office/word/2010/wordprocessingDrawing" xmlns:wp="http://schemas.openxmlformats.org/drawingml/2006/wordprocessingDrawing" xmlns:w10="urn:schemas-microsoft-com:office:word" xmlns:w="http://schemas.openxmlformats.org/wordprocessingml/2006/main" xmlns:w14="http://schemas.microsoft.com/office/word/2010/wordml" xmlns:wpg="http://schemas.microsoft.com/office/word/2010/wordprocessingGroup" xmlns:wpi="http://schemas.microsoft.com/office/word/2010/wordprocessingInk" xmlns:wne="http://schemas.microsoft.com/office/word/2006/wordml" xmlns:wps="http://schemas.microsoft.com/office/word/2010/wordprocessingShape" mc:Ignorable="w14 wp14">
   <w:footnote w:type="separator" w:id="-1">
     <w:p>
       <w:pPr>
@@ -861,10 +758,10 @@
 </file>
 
 <file path=word/header1.xml><?xml version="1.0" encoding="utf-8"?>
-<w:hdr xmlns:ve="http://schemas.openxmlformats.org/markup-compatibility/2006" xmlns:o="urn:schemas-microsoft-com:office:office" xmlns:r="http://schemas.openxmlformats.org/officeDocument/2006/relationships" xmlns:m="http://schemas.openxmlformats.org/officeDocument/2006/math" xmlns:v="urn:schemas-microsoft-com:vml" xmlns:wp="http://schemas.openxmlformats.org/drawingml/2006/wordprocessingDrawing" xmlns:w10="urn:schemas-microsoft-com:office:word" xmlns:w="http://schemas.openxmlformats.org/wordprocessingml/2006/main" xmlns:wne="http://schemas.microsoft.com/office/word/2006/wordml">
+<w:hdr xmlns:wpc="http://schemas.microsoft.com/office/word/2010/wordprocessingCanvas" xmlns:mc="http://schemas.openxmlformats.org/markup-compatibility/2006" xmlns:o="urn:schemas-microsoft-com:office:office" xmlns:r="http://schemas.openxmlformats.org/officeDocument/2006/relationships" xmlns:m="http://schemas.openxmlformats.org/officeDocument/2006/math" xmlns:v="urn:schemas-microsoft-com:vml" xmlns:wp14="http://schemas.microsoft.com/office/word/2010/wordprocessingDrawing" xmlns:wp="http://schemas.openxmlformats.org/drawingml/2006/wordprocessingDrawing" xmlns:w10="urn:schemas-microsoft-com:office:word" xmlns:w="http://schemas.openxmlformats.org/wordprocessingml/2006/main" xmlns:w14="http://schemas.microsoft.com/office/word/2010/wordml" xmlns:wpg="http://schemas.microsoft.com/office/word/2010/wordprocessingGroup" xmlns:wpi="http://schemas.microsoft.com/office/word/2010/wordprocessingInk" xmlns:wne="http://schemas.microsoft.com/office/word/2006/wordml" xmlns:wps="http://schemas.microsoft.com/office/word/2010/wordprocessingShape" mc:Ignorable="w14 wp14">
   <w:p>
     <w:pPr>
-      <w:pStyle w:val="Cabealho"/>
+      <w:pStyle w:val="Header"/>
     </w:pPr>
     <w:r>
       <w:t>Relatório do Projecto de Sistemas Distribuídos</w:t>
@@ -881,7 +778,7 @@
 </file>
 
 <file path=word/numbering.xml><?xml version="1.0" encoding="utf-8"?>
-<w:numbering xmlns:ve="http://schemas.openxmlformats.org/markup-compatibility/2006" xmlns:o="urn:schemas-microsoft-com:office:office" xmlns:r="http://schemas.openxmlformats.org/officeDocument/2006/relationships" xmlns:m="http://schemas.openxmlformats.org/officeDocument/2006/math" xmlns:v="urn:schemas-microsoft-com:vml" xmlns:wp="http://schemas.openxmlformats.org/drawingml/2006/wordprocessingDrawing" xmlns:w10="urn:schemas-microsoft-com:office:word" xmlns:w="http://schemas.openxmlformats.org/wordprocessingml/2006/main" xmlns:wne="http://schemas.microsoft.com/office/word/2006/wordml">
+<w:numbering xmlns:wpc="http://schemas.microsoft.com/office/word/2010/wordprocessingCanvas" xmlns:mc="http://schemas.openxmlformats.org/markup-compatibility/2006" xmlns:o="urn:schemas-microsoft-com:office:office" xmlns:r="http://schemas.openxmlformats.org/officeDocument/2006/relationships" xmlns:m="http://schemas.openxmlformats.org/officeDocument/2006/math" xmlns:v="urn:schemas-microsoft-com:vml" xmlns:wp14="http://schemas.microsoft.com/office/word/2010/wordprocessingDrawing" xmlns:wp="http://schemas.openxmlformats.org/drawingml/2006/wordprocessingDrawing" xmlns:w10="urn:schemas-microsoft-com:office:word" xmlns:w="http://schemas.openxmlformats.org/wordprocessingml/2006/main" xmlns:w14="http://schemas.microsoft.com/office/word/2010/wordml" xmlns:wpg="http://schemas.microsoft.com/office/word/2010/wordprocessingGroup" xmlns:wpi="http://schemas.microsoft.com/office/word/2010/wordprocessingInk" xmlns:wne="http://schemas.microsoft.com/office/word/2006/wordml" xmlns:wps="http://schemas.microsoft.com/office/word/2010/wordprocessingShape" mc:Ignorable="w14 wp14">
   <w:abstractNum w:abstractNumId="0">
     <w:nsid w:val="073C34D2"/>
     <w:multiLevelType w:val="hybridMultilevel"/>
@@ -1435,6 +1332,119 @@
       </w:rPr>
     </w:lvl>
     <w:lvl w:ilvl="8" w:tplc="08160005" w:tentative="1">
+      <w:start w:val="1"/>
+      <w:numFmt w:val="bullet"/>
+      <w:lvlText w:val=""/>
+      <w:lvlJc w:val="left"/>
+      <w:pPr>
+        <w:ind w:left="6480" w:hanging="360"/>
+      </w:pPr>
+      <w:rPr>
+        <w:rFonts w:ascii="Wingdings" w:hAnsi="Wingdings" w:hint="default"/>
+      </w:rPr>
+    </w:lvl>
+  </w:abstractNum>
+  <w:abstractNum w:abstractNumId="5">
+    <w:nsid w:val="7BE5528A"/>
+    <w:multiLevelType w:val="hybridMultilevel"/>
+    <w:tmpl w:val="778CA362"/>
+    <w:lvl w:ilvl="0" w:tplc="04090001">
+      <w:start w:val="1"/>
+      <w:numFmt w:val="bullet"/>
+      <w:lvlText w:val=""/>
+      <w:lvlJc w:val="left"/>
+      <w:pPr>
+        <w:ind w:left="720" w:hanging="360"/>
+      </w:pPr>
+      <w:rPr>
+        <w:rFonts w:ascii="Symbol" w:hAnsi="Symbol" w:hint="default"/>
+      </w:rPr>
+    </w:lvl>
+    <w:lvl w:ilvl="1" w:tplc="04090003">
+      <w:start w:val="1"/>
+      <w:numFmt w:val="bullet"/>
+      <w:lvlText w:val="o"/>
+      <w:lvlJc w:val="left"/>
+      <w:pPr>
+        <w:ind w:left="1440" w:hanging="360"/>
+      </w:pPr>
+      <w:rPr>
+        <w:rFonts w:ascii="Courier New" w:hAnsi="Courier New" w:cs="Courier New" w:hint="default"/>
+      </w:rPr>
+    </w:lvl>
+    <w:lvl w:ilvl="2" w:tplc="04090005">
+      <w:start w:val="1"/>
+      <w:numFmt w:val="bullet"/>
+      <w:lvlText w:val=""/>
+      <w:lvlJc w:val="left"/>
+      <w:pPr>
+        <w:ind w:left="2160" w:hanging="360"/>
+      </w:pPr>
+      <w:rPr>
+        <w:rFonts w:ascii="Wingdings" w:hAnsi="Wingdings" w:hint="default"/>
+      </w:rPr>
+    </w:lvl>
+    <w:lvl w:ilvl="3" w:tplc="04090001" w:tentative="1">
+      <w:start w:val="1"/>
+      <w:numFmt w:val="bullet"/>
+      <w:lvlText w:val=""/>
+      <w:lvlJc w:val="left"/>
+      <w:pPr>
+        <w:ind w:left="2880" w:hanging="360"/>
+      </w:pPr>
+      <w:rPr>
+        <w:rFonts w:ascii="Symbol" w:hAnsi="Symbol" w:hint="default"/>
+      </w:rPr>
+    </w:lvl>
+    <w:lvl w:ilvl="4" w:tplc="04090003" w:tentative="1">
+      <w:start w:val="1"/>
+      <w:numFmt w:val="bullet"/>
+      <w:lvlText w:val="o"/>
+      <w:lvlJc w:val="left"/>
+      <w:pPr>
+        <w:ind w:left="3600" w:hanging="360"/>
+      </w:pPr>
+      <w:rPr>
+        <w:rFonts w:ascii="Courier New" w:hAnsi="Courier New" w:cs="Courier New" w:hint="default"/>
+      </w:rPr>
+    </w:lvl>
+    <w:lvl w:ilvl="5" w:tplc="04090005" w:tentative="1">
+      <w:start w:val="1"/>
+      <w:numFmt w:val="bullet"/>
+      <w:lvlText w:val=""/>
+      <w:lvlJc w:val="left"/>
+      <w:pPr>
+        <w:ind w:left="4320" w:hanging="360"/>
+      </w:pPr>
+      <w:rPr>
+        <w:rFonts w:ascii="Wingdings" w:hAnsi="Wingdings" w:hint="default"/>
+      </w:rPr>
+    </w:lvl>
+    <w:lvl w:ilvl="6" w:tplc="04090001" w:tentative="1">
+      <w:start w:val="1"/>
+      <w:numFmt w:val="bullet"/>
+      <w:lvlText w:val=""/>
+      <w:lvlJc w:val="left"/>
+      <w:pPr>
+        <w:ind w:left="5040" w:hanging="360"/>
+      </w:pPr>
+      <w:rPr>
+        <w:rFonts w:ascii="Symbol" w:hAnsi="Symbol" w:hint="default"/>
+      </w:rPr>
+    </w:lvl>
+    <w:lvl w:ilvl="7" w:tplc="04090003" w:tentative="1">
+      <w:start w:val="1"/>
+      <w:numFmt w:val="bullet"/>
+      <w:lvlText w:val="o"/>
+      <w:lvlJc w:val="left"/>
+      <w:pPr>
+        <w:ind w:left="5760" w:hanging="360"/>
+      </w:pPr>
+      <w:rPr>
+        <w:rFonts w:ascii="Courier New" w:hAnsi="Courier New" w:cs="Courier New" w:hint="default"/>
+      </w:rPr>
+    </w:lvl>
+    <w:lvl w:ilvl="8" w:tplc="04090005" w:tentative="1">
       <w:start w:val="1"/>
       <w:numFmt w:val="bullet"/>
       <w:lvlText w:val=""/>
@@ -1462,11 +1472,14 @@
   <w:num w:numId="5">
     <w:abstractNumId w:val="3"/>
   </w:num>
+  <w:num w:numId="6">
+    <w:abstractNumId w:val="5"/>
+  </w:num>
 </w:numbering>
 </file>
 
 <file path=word/styles.xml><?xml version="1.0" encoding="utf-8"?>
-<w:styles xmlns:r="http://schemas.openxmlformats.org/officeDocument/2006/relationships" xmlns:w="http://schemas.openxmlformats.org/wordprocessingml/2006/main">
+<w:styles xmlns:mc="http://schemas.openxmlformats.org/markup-compatibility/2006" xmlns:r="http://schemas.openxmlformats.org/officeDocument/2006/relationships" xmlns:w="http://schemas.openxmlformats.org/wordprocessingml/2006/main" xmlns:w14="http://schemas.microsoft.com/office/word/2010/wordml" mc:Ignorable="w14">
   <w:docDefaults>
     <w:rPrDefault>
       <w:rPr>
@@ -1629,18 +1642,17 @@
       <w:lang w:val="pt-PT"/>
     </w:rPr>
   </w:style>
-  <w:style w:type="character" w:default="1" w:styleId="Tipodeletrapredefinidodopargrafo">
+  <w:style w:type="character" w:default="1" w:styleId="DefaultParagraphFont">
     <w:name w:val="Default Paragraph Font"/>
     <w:uiPriority w:val="1"/>
     <w:semiHidden/>
     <w:unhideWhenUsed/>
   </w:style>
-  <w:style w:type="table" w:default="1" w:styleId="Tabelanormal">
+  <w:style w:type="table" w:default="1" w:styleId="TableNormal">
     <w:name w:val="Normal Table"/>
     <w:uiPriority w:val="99"/>
     <w:semiHidden/>
     <w:unhideWhenUsed/>
-    <w:qFormat/>
     <w:tblPr>
       <w:tblInd w:w="0" w:type="dxa"/>
       <w:tblCellMar>
@@ -1651,16 +1663,16 @@
       </w:tblCellMar>
     </w:tblPr>
   </w:style>
-  <w:style w:type="numbering" w:default="1" w:styleId="Semlista">
+  <w:style w:type="numbering" w:default="1" w:styleId="NoList">
     <w:name w:val="No List"/>
     <w:uiPriority w:val="99"/>
     <w:semiHidden/>
     <w:unhideWhenUsed/>
   </w:style>
-  <w:style w:type="paragraph" w:styleId="Cabealho">
+  <w:style w:type="paragraph" w:styleId="Header">
     <w:name w:val="header"/>
     <w:basedOn w:val="Normal"/>
-    <w:link w:val="CabealhoCarcter"/>
+    <w:link w:val="HeaderChar"/>
     <w:uiPriority w:val="99"/>
     <w:unhideWhenUsed/>
     <w:rsid w:val="007458F0"/>
@@ -1672,20 +1684,20 @@
       <w:spacing w:after="0" w:line="240" w:lineRule="auto"/>
     </w:pPr>
   </w:style>
-  <w:style w:type="character" w:customStyle="1" w:styleId="CabealhoCarcter">
-    <w:name w:val="Cabeçalho Carácter"/>
-    <w:basedOn w:val="Tipodeletrapredefinidodopargrafo"/>
-    <w:link w:val="Cabealho"/>
+  <w:style w:type="character" w:customStyle="1" w:styleId="HeaderChar">
+    <w:name w:val="Header Char"/>
+    <w:basedOn w:val="DefaultParagraphFont"/>
+    <w:link w:val="Header"/>
     <w:uiPriority w:val="99"/>
     <w:rsid w:val="007458F0"/>
     <w:rPr>
       <w:lang w:val="pt-PT"/>
     </w:rPr>
   </w:style>
-  <w:style w:type="paragraph" w:styleId="Rodap">
+  <w:style w:type="paragraph" w:styleId="Footer">
     <w:name w:val="footer"/>
     <w:basedOn w:val="Normal"/>
-    <w:link w:val="RodapCarcter"/>
+    <w:link w:val="FooterChar"/>
     <w:uiPriority w:val="99"/>
     <w:unhideWhenUsed/>
     <w:rsid w:val="007458F0"/>
@@ -1697,20 +1709,20 @@
       <w:spacing w:after="0" w:line="240" w:lineRule="auto"/>
     </w:pPr>
   </w:style>
-  <w:style w:type="character" w:customStyle="1" w:styleId="RodapCarcter">
-    <w:name w:val="Rodapé Carácter"/>
-    <w:basedOn w:val="Tipodeletrapredefinidodopargrafo"/>
-    <w:link w:val="Rodap"/>
+  <w:style w:type="character" w:customStyle="1" w:styleId="FooterChar">
+    <w:name w:val="Footer Char"/>
+    <w:basedOn w:val="DefaultParagraphFont"/>
+    <w:link w:val="Footer"/>
     <w:uiPriority w:val="99"/>
     <w:rsid w:val="007458F0"/>
     <w:rPr>
       <w:lang w:val="pt-PT"/>
     </w:rPr>
   </w:style>
-  <w:style w:type="paragraph" w:styleId="Textodebalo">
+  <w:style w:type="paragraph" w:styleId="BalloonText">
     <w:name w:val="Balloon Text"/>
     <w:basedOn w:val="Normal"/>
-    <w:link w:val="TextodebaloCarcter"/>
+    <w:link w:val="BalloonTextChar"/>
     <w:uiPriority w:val="99"/>
     <w:semiHidden/>
     <w:unhideWhenUsed/>
@@ -1724,10 +1736,10 @@
       <w:szCs w:val="16"/>
     </w:rPr>
   </w:style>
-  <w:style w:type="character" w:customStyle="1" w:styleId="TextodebaloCarcter">
-    <w:name w:val="Texto de balão Carácter"/>
-    <w:basedOn w:val="Tipodeletrapredefinidodopargrafo"/>
-    <w:link w:val="Textodebalo"/>
+  <w:style w:type="character" w:customStyle="1" w:styleId="BalloonTextChar">
+    <w:name w:val="Balloon Text Char"/>
+    <w:basedOn w:val="DefaultParagraphFont"/>
+    <w:link w:val="BalloonText"/>
     <w:uiPriority w:val="99"/>
     <w:semiHidden/>
     <w:rsid w:val="007458F0"/>
@@ -1738,9 +1750,9 @@
       <w:lang w:val="pt-PT"/>
     </w:rPr>
   </w:style>
-  <w:style w:type="character" w:styleId="Hiperligao">
+  <w:style w:type="character" w:styleId="Hyperlink">
     <w:name w:val="Hyperlink"/>
-    <w:basedOn w:val="Tipodeletrapredefinidodopargrafo"/>
+    <w:basedOn w:val="DefaultParagraphFont"/>
     <w:uiPriority w:val="99"/>
     <w:unhideWhenUsed/>
     <w:rsid w:val="007458F0"/>
@@ -1749,7 +1761,7 @@
       <w:u w:val="single"/>
     </w:rPr>
   </w:style>
-  <w:style w:type="paragraph" w:styleId="PargrafodaLista">
+  <w:style w:type="paragraph" w:styleId="ListParagraph">
     <w:name w:val="List Paragraph"/>
     <w:basedOn w:val="Normal"/>
     <w:uiPriority w:val="34"/>

</xml_diff>